<commit_message>
q to quit; more documentation
</commit_message>
<xml_diff>
--- a/COMP3980 Assignment 3 Test Cases.docx
+++ b/COMP3980 Assignment 3 Test Cases.docx
@@ -6,6 +6,8 @@
       <w:pPr>
         <w:pStyle w:val="Title"/>
       </w:pPr>
+      <w:bookmarkStart w:id="0" w:name="_GoBack"/>
+      <w:bookmarkEnd w:id="0"/>
       <w:r>
         <w:t>COMP3980 Assignment 3 Test Cases</w:t>
       </w:r>
@@ -208,7 +210,15 @@
           </w:tcPr>
           <w:p>
             <w:r>
-              <w:t>GPSD is running and the dongle is plugged in, but there is no satellites visible.</w:t>
+              <w:t xml:space="preserve">GPSD is running and the dongle is plugged in, but there </w:t>
+            </w:r>
+            <w:proofErr w:type="gramStart"/>
+            <w:r>
+              <w:t>is no satellites</w:t>
+            </w:r>
+            <w:proofErr w:type="gramEnd"/>
+            <w:r>
+              <w:t xml:space="preserve"> visible.</w:t>
             </w:r>
           </w:p>
         </w:tc>
@@ -520,15 +530,743 @@
             <w:r>
               <w:t>Fig 7.</w:t>
             </w:r>
-            <w:bookmarkStart w:id="0" w:name="_GoBack"/>
-            <w:bookmarkEnd w:id="0"/>
+          </w:p>
+        </w:tc>
+      </w:tr>
+    </w:tbl>
+    <w:p/>
+    <w:tbl>
+      <w:tblPr>
+        <w:tblStyle w:val="TableGrid"/>
+        <w:tblW w:w="15646" w:type="dxa"/>
+        <w:tblInd w:w="-1168" w:type="dxa"/>
+        <w:tblLook w:val="04A0" w:firstRow="1" w:lastRow="0" w:firstColumn="1" w:lastColumn="0" w:noHBand="0" w:noVBand="1"/>
+      </w:tblPr>
+      <w:tblGrid>
+        <w:gridCol w:w="15646"/>
+      </w:tblGrid>
+      <w:tr>
+        <w:tc>
+          <w:tcPr>
+            <w:tcW w:w="15646" w:type="dxa"/>
+          </w:tcPr>
+          <w:p>
+            <w:pPr>
+              <w:keepNext/>
+            </w:pPr>
+            <w:r>
+              <w:rPr>
+                <w:noProof/>
+                <w:lang w:eastAsia="en-CA"/>
+              </w:rPr>
+              <w:lastRenderedPageBreak/>
+              <w:drawing>
+                <wp:inline distT="0" distB="0" distL="0" distR="0" wp14:anchorId="2926C7A1" wp14:editId="4FC53943">
+                  <wp:extent cx="7696835" cy="4420870"/>
+                  <wp:effectExtent l="0" t="0" r="0" b="0"/>
+                  <wp:docPr id="1" name="Picture 1" descr="https://sc-cdn.scaleengine.net/i/6cd9fc6a68d07a9261764b1fba7a4cae.png"/>
+                  <wp:cNvGraphicFramePr>
+                    <a:graphicFrameLocks xmlns:a="http://schemas.openxmlformats.org/drawingml/2006/main" noChangeAspect="1"/>
+                  </wp:cNvGraphicFramePr>
+                  <a:graphic xmlns:a="http://schemas.openxmlformats.org/drawingml/2006/main">
+                    <a:graphicData uri="http://schemas.openxmlformats.org/drawingml/2006/picture">
+                      <pic:pic xmlns:pic="http://schemas.openxmlformats.org/drawingml/2006/picture">
+                        <pic:nvPicPr>
+                          <pic:cNvPr id="0" name="Picture 1" descr="https://sc-cdn.scaleengine.net/i/6cd9fc6a68d07a9261764b1fba7a4cae.png"/>
+                          <pic:cNvPicPr>
+                            <a:picLocks noChangeAspect="1" noChangeArrowheads="1"/>
+                          </pic:cNvPicPr>
+                        </pic:nvPicPr>
+                        <pic:blipFill>
+                          <a:blip r:embed="rId9">
+                            <a:extLst>
+                              <a:ext uri="{28A0092B-C50C-407E-A947-70E740481C1C}">
+                                <a14:useLocalDpi xmlns:a14="http://schemas.microsoft.com/office/drawing/2010/main" val="0"/>
+                              </a:ext>
+                            </a:extLst>
+                          </a:blip>
+                          <a:srcRect/>
+                          <a:stretch>
+                            <a:fillRect/>
+                          </a:stretch>
+                        </pic:blipFill>
+                        <pic:spPr bwMode="auto">
+                          <a:xfrm>
+                            <a:off x="0" y="0"/>
+                            <a:ext cx="7696835" cy="4420870"/>
+                          </a:xfrm>
+                          <a:prstGeom prst="rect">
+                            <a:avLst/>
+                          </a:prstGeom>
+                          <a:noFill/>
+                          <a:ln>
+                            <a:noFill/>
+                          </a:ln>
+                        </pic:spPr>
+                      </pic:pic>
+                    </a:graphicData>
+                  </a:graphic>
+                </wp:inline>
+              </w:drawing>
+            </w:r>
+          </w:p>
+          <w:p>
+            <w:pPr>
+              <w:pStyle w:val="Caption"/>
+            </w:pPr>
+            <w:r>
+              <w:t xml:space="preserve">Figure </w:t>
+            </w:r>
+            <w:r>
+              <w:fldChar w:fldCharType="begin"/>
+            </w:r>
+            <w:r>
+              <w:instrText xml:space="preserve"> SEQ Figure \* ARABIC </w:instrText>
+            </w:r>
+            <w:r>
+              <w:fldChar w:fldCharType="separate"/>
+            </w:r>
+            <w:r>
+              <w:rPr>
+                <w:noProof/>
+              </w:rPr>
+              <w:t>1</w:t>
+            </w:r>
+            <w:r>
+              <w:fldChar w:fldCharType="end"/>
+            </w:r>
+            <w:r>
+              <w:t>: GPSD not running</w:t>
+            </w:r>
+          </w:p>
+        </w:tc>
+      </w:tr>
+      <w:tr>
+        <w:tc>
+          <w:tcPr>
+            <w:tcW w:w="15646" w:type="dxa"/>
+          </w:tcPr>
+          <w:p>
+            <w:pPr>
+              <w:keepNext/>
+            </w:pPr>
+            <w:r>
+              <w:rPr>
+                <w:noProof/>
+                <w:lang w:eastAsia="en-CA"/>
+              </w:rPr>
+              <w:lastRenderedPageBreak/>
+              <w:drawing>
+                <wp:inline distT="0" distB="0" distL="0" distR="0" wp14:anchorId="2EA808AE" wp14:editId="7F61C443">
+                  <wp:extent cx="7696835" cy="4420870"/>
+                  <wp:effectExtent l="0" t="0" r="0" b="0"/>
+                  <wp:docPr id="2" name="Picture 2" descr="https://sc-cdn.scaleengine.net/i/33d41888f68e6e5883c0602aff7992fb.png"/>
+                  <wp:cNvGraphicFramePr>
+                    <a:graphicFrameLocks xmlns:a="http://schemas.openxmlformats.org/drawingml/2006/main" noChangeAspect="1"/>
+                  </wp:cNvGraphicFramePr>
+                  <a:graphic xmlns:a="http://schemas.openxmlformats.org/drawingml/2006/main">
+                    <a:graphicData uri="http://schemas.openxmlformats.org/drawingml/2006/picture">
+                      <pic:pic xmlns:pic="http://schemas.openxmlformats.org/drawingml/2006/picture">
+                        <pic:nvPicPr>
+                          <pic:cNvPr id="0" name="Picture 3" descr="https://sc-cdn.scaleengine.net/i/33d41888f68e6e5883c0602aff7992fb.png"/>
+                          <pic:cNvPicPr>
+                            <a:picLocks noChangeAspect="1" noChangeArrowheads="1"/>
+                          </pic:cNvPicPr>
+                        </pic:nvPicPr>
+                        <pic:blipFill>
+                          <a:blip r:embed="rId10">
+                            <a:extLst>
+                              <a:ext uri="{28A0092B-C50C-407E-A947-70E740481C1C}">
+                                <a14:useLocalDpi xmlns:a14="http://schemas.microsoft.com/office/drawing/2010/main" val="0"/>
+                              </a:ext>
+                            </a:extLst>
+                          </a:blip>
+                          <a:srcRect/>
+                          <a:stretch>
+                            <a:fillRect/>
+                          </a:stretch>
+                        </pic:blipFill>
+                        <pic:spPr bwMode="auto">
+                          <a:xfrm>
+                            <a:off x="0" y="0"/>
+                            <a:ext cx="7696835" cy="4420870"/>
+                          </a:xfrm>
+                          <a:prstGeom prst="rect">
+                            <a:avLst/>
+                          </a:prstGeom>
+                          <a:noFill/>
+                          <a:ln>
+                            <a:noFill/>
+                          </a:ln>
+                        </pic:spPr>
+                      </pic:pic>
+                    </a:graphicData>
+                  </a:graphic>
+                </wp:inline>
+              </w:drawing>
+            </w:r>
+          </w:p>
+          <w:p>
+            <w:pPr>
+              <w:pStyle w:val="Caption"/>
+            </w:pPr>
+            <w:r>
+              <w:t xml:space="preserve">Figure </w:t>
+            </w:r>
+            <w:r>
+              <w:fldChar w:fldCharType="begin"/>
+            </w:r>
+            <w:r>
+              <w:instrText xml:space="preserve"> SEQ Figure \* ARABIC </w:instrText>
+            </w:r>
+            <w:r>
+              <w:fldChar w:fldCharType="separate"/>
+            </w:r>
+            <w:r>
+              <w:rPr>
+                <w:noProof/>
+              </w:rPr>
+              <w:t>2</w:t>
+            </w:r>
+            <w:r>
+              <w:fldChar w:fldCharType="end"/>
+            </w:r>
+            <w:r>
+              <w:t>: Timeout when dongle is not plugged in</w:t>
+            </w:r>
+          </w:p>
+        </w:tc>
+      </w:tr>
+      <w:tr>
+        <w:tc>
+          <w:tcPr>
+            <w:tcW w:w="15646" w:type="dxa"/>
+          </w:tcPr>
+          <w:p>
+            <w:pPr>
+              <w:keepNext/>
+              <w:tabs>
+                <w:tab w:val="left" w:pos="2141"/>
+              </w:tabs>
+            </w:pPr>
+            <w:r>
+              <w:rPr>
+                <w:noProof/>
+                <w:lang w:eastAsia="en-CA"/>
+              </w:rPr>
+              <w:lastRenderedPageBreak/>
+              <w:drawing>
+                <wp:inline distT="0" distB="0" distL="0" distR="0" wp14:anchorId="6B7E5BB2" wp14:editId="6990A6E2">
+                  <wp:extent cx="7696835" cy="4420870"/>
+                  <wp:effectExtent l="0" t="0" r="0" b="0"/>
+                  <wp:docPr id="3" name="Picture 3" descr="https://sc-cdn.scaleengine.net/i/e3bddbd6d794cdfa707ed909df879a1f.png"/>
+                  <wp:cNvGraphicFramePr>
+                    <a:graphicFrameLocks xmlns:a="http://schemas.openxmlformats.org/drawingml/2006/main" noChangeAspect="1"/>
+                  </wp:cNvGraphicFramePr>
+                  <a:graphic xmlns:a="http://schemas.openxmlformats.org/drawingml/2006/main">
+                    <a:graphicData uri="http://schemas.openxmlformats.org/drawingml/2006/picture">
+                      <pic:pic xmlns:pic="http://schemas.openxmlformats.org/drawingml/2006/picture">
+                        <pic:nvPicPr>
+                          <pic:cNvPr id="0" name="Picture 5" descr="https://sc-cdn.scaleengine.net/i/e3bddbd6d794cdfa707ed909df879a1f.png"/>
+                          <pic:cNvPicPr>
+                            <a:picLocks noChangeAspect="1" noChangeArrowheads="1"/>
+                          </pic:cNvPicPr>
+                        </pic:nvPicPr>
+                        <pic:blipFill>
+                          <a:blip r:embed="rId11">
+                            <a:extLst>
+                              <a:ext uri="{28A0092B-C50C-407E-A947-70E740481C1C}">
+                                <a14:useLocalDpi xmlns:a14="http://schemas.microsoft.com/office/drawing/2010/main" val="0"/>
+                              </a:ext>
+                            </a:extLst>
+                          </a:blip>
+                          <a:srcRect/>
+                          <a:stretch>
+                            <a:fillRect/>
+                          </a:stretch>
+                        </pic:blipFill>
+                        <pic:spPr bwMode="auto">
+                          <a:xfrm>
+                            <a:off x="0" y="0"/>
+                            <a:ext cx="7696835" cy="4420870"/>
+                          </a:xfrm>
+                          <a:prstGeom prst="rect">
+                            <a:avLst/>
+                          </a:prstGeom>
+                          <a:noFill/>
+                          <a:ln>
+                            <a:noFill/>
+                          </a:ln>
+                        </pic:spPr>
+                      </pic:pic>
+                    </a:graphicData>
+                  </a:graphic>
+                </wp:inline>
+              </w:drawing>
+            </w:r>
+          </w:p>
+          <w:p>
+            <w:pPr>
+              <w:pStyle w:val="Caption"/>
+            </w:pPr>
+            <w:r>
+              <w:t xml:space="preserve">Figure </w:t>
+            </w:r>
+            <w:r>
+              <w:fldChar w:fldCharType="begin"/>
+            </w:r>
+            <w:r>
+              <w:instrText xml:space="preserve"> SEQ Figure \* ARABIC </w:instrText>
+            </w:r>
+            <w:r>
+              <w:fldChar w:fldCharType="separate"/>
+            </w:r>
+            <w:r>
+              <w:rPr>
+                <w:noProof/>
+              </w:rPr>
+              <w:t>3</w:t>
+            </w:r>
+            <w:r>
+              <w:fldChar w:fldCharType="end"/>
+            </w:r>
+            <w:r>
+              <w:t>: No data being read from satellites</w:t>
+            </w:r>
+          </w:p>
+          <w:p>
+            <w:pPr>
+              <w:tabs>
+                <w:tab w:val="left" w:pos="2141"/>
+              </w:tabs>
+            </w:pPr>
+            <w:r>
+              <w:tab/>
+            </w:r>
+          </w:p>
+        </w:tc>
+      </w:tr>
+      <w:tr>
+        <w:tc>
+          <w:tcPr>
+            <w:tcW w:w="15646" w:type="dxa"/>
+          </w:tcPr>
+          <w:p>
+            <w:pPr>
+              <w:keepNext/>
+            </w:pPr>
+            <w:r>
+              <w:rPr>
+                <w:noProof/>
+                <w:lang w:eastAsia="en-CA"/>
+              </w:rPr>
+              <w:lastRenderedPageBreak/>
+              <w:drawing>
+                <wp:inline distT="0" distB="0" distL="0" distR="0" wp14:anchorId="2DEA427A" wp14:editId="0F050682">
+                  <wp:extent cx="7696835" cy="4420870"/>
+                  <wp:effectExtent l="0" t="0" r="0" b="0"/>
+                  <wp:docPr id="4" name="Picture 4" descr="https://sc-cdn.scaleengine.net/i/9e510d98e056fe974d9036e21d0a8f47.png"/>
+                  <wp:cNvGraphicFramePr>
+                    <a:graphicFrameLocks xmlns:a="http://schemas.openxmlformats.org/drawingml/2006/main" noChangeAspect="1"/>
+                  </wp:cNvGraphicFramePr>
+                  <a:graphic xmlns:a="http://schemas.openxmlformats.org/drawingml/2006/main">
+                    <a:graphicData uri="http://schemas.openxmlformats.org/drawingml/2006/picture">
+                      <pic:pic xmlns:pic="http://schemas.openxmlformats.org/drawingml/2006/picture">
+                        <pic:nvPicPr>
+                          <pic:cNvPr id="0" name="Picture 7" descr="https://sc-cdn.scaleengine.net/i/9e510d98e056fe974d9036e21d0a8f47.png"/>
+                          <pic:cNvPicPr>
+                            <a:picLocks noChangeAspect="1" noChangeArrowheads="1"/>
+                          </pic:cNvPicPr>
+                        </pic:nvPicPr>
+                        <pic:blipFill>
+                          <a:blip r:embed="rId12">
+                            <a:extLst>
+                              <a:ext uri="{28A0092B-C50C-407E-A947-70E740481C1C}">
+                                <a14:useLocalDpi xmlns:a14="http://schemas.microsoft.com/office/drawing/2010/main" val="0"/>
+                              </a:ext>
+                            </a:extLst>
+                          </a:blip>
+                          <a:srcRect/>
+                          <a:stretch>
+                            <a:fillRect/>
+                          </a:stretch>
+                        </pic:blipFill>
+                        <pic:spPr bwMode="auto">
+                          <a:xfrm>
+                            <a:off x="0" y="0"/>
+                            <a:ext cx="7696835" cy="4420870"/>
+                          </a:xfrm>
+                          <a:prstGeom prst="rect">
+                            <a:avLst/>
+                          </a:prstGeom>
+                          <a:noFill/>
+                          <a:ln>
+                            <a:noFill/>
+                          </a:ln>
+                        </pic:spPr>
+                      </pic:pic>
+                    </a:graphicData>
+                  </a:graphic>
+                </wp:inline>
+              </w:drawing>
+            </w:r>
+          </w:p>
+          <w:p>
+            <w:pPr>
+              <w:pStyle w:val="Caption"/>
+            </w:pPr>
+            <w:r>
+              <w:t xml:space="preserve">Figure </w:t>
+            </w:r>
+            <w:r>
+              <w:fldChar w:fldCharType="begin"/>
+            </w:r>
+            <w:r>
+              <w:instrText xml:space="preserve"> SEQ Figure \* ARABIC </w:instrText>
+            </w:r>
+            <w:r>
+              <w:fldChar w:fldCharType="separate"/>
+            </w:r>
+            <w:r>
+              <w:rPr>
+                <w:noProof/>
+              </w:rPr>
+              <w:t>4</w:t>
+            </w:r>
+            <w:r>
+              <w:fldChar w:fldCharType="end"/>
+            </w:r>
+            <w:r>
+              <w:t>: Satellites detected but no fix</w:t>
+            </w:r>
+          </w:p>
+        </w:tc>
+      </w:tr>
+      <w:tr>
+        <w:tc>
+          <w:tcPr>
+            <w:tcW w:w="15646" w:type="dxa"/>
+          </w:tcPr>
+          <w:p>
+            <w:pPr>
+              <w:keepNext/>
+            </w:pPr>
+            <w:r>
+              <w:rPr>
+                <w:noProof/>
+                <w:lang w:eastAsia="en-CA"/>
+              </w:rPr>
+              <w:lastRenderedPageBreak/>
+              <w:drawing>
+                <wp:inline distT="0" distB="0" distL="0" distR="0" wp14:anchorId="015D9C78" wp14:editId="7F485F56">
+                  <wp:extent cx="7696835" cy="4420870"/>
+                  <wp:effectExtent l="0" t="0" r="0" b="0"/>
+                  <wp:docPr id="5" name="Picture 5" descr="https://sc-cdn.scaleengine.net/i/58d71d477929b8ac58ea5435860cd4a0.png"/>
+                  <wp:cNvGraphicFramePr>
+                    <a:graphicFrameLocks xmlns:a="http://schemas.openxmlformats.org/drawingml/2006/main" noChangeAspect="1"/>
+                  </wp:cNvGraphicFramePr>
+                  <a:graphic xmlns:a="http://schemas.openxmlformats.org/drawingml/2006/main">
+                    <a:graphicData uri="http://schemas.openxmlformats.org/drawingml/2006/picture">
+                      <pic:pic xmlns:pic="http://schemas.openxmlformats.org/drawingml/2006/picture">
+                        <pic:nvPicPr>
+                          <pic:cNvPr id="0" name="Picture 9" descr="https://sc-cdn.scaleengine.net/i/58d71d477929b8ac58ea5435860cd4a0.png"/>
+                          <pic:cNvPicPr>
+                            <a:picLocks noChangeAspect="1" noChangeArrowheads="1"/>
+                          </pic:cNvPicPr>
+                        </pic:nvPicPr>
+                        <pic:blipFill>
+                          <a:blip r:embed="rId13">
+                            <a:extLst>
+                              <a:ext uri="{28A0092B-C50C-407E-A947-70E740481C1C}">
+                                <a14:useLocalDpi xmlns:a14="http://schemas.microsoft.com/office/drawing/2010/main" val="0"/>
+                              </a:ext>
+                            </a:extLst>
+                          </a:blip>
+                          <a:srcRect/>
+                          <a:stretch>
+                            <a:fillRect/>
+                          </a:stretch>
+                        </pic:blipFill>
+                        <pic:spPr bwMode="auto">
+                          <a:xfrm>
+                            <a:off x="0" y="0"/>
+                            <a:ext cx="7696835" cy="4420870"/>
+                          </a:xfrm>
+                          <a:prstGeom prst="rect">
+                            <a:avLst/>
+                          </a:prstGeom>
+                          <a:noFill/>
+                          <a:ln>
+                            <a:noFill/>
+                          </a:ln>
+                        </pic:spPr>
+                      </pic:pic>
+                    </a:graphicData>
+                  </a:graphic>
+                </wp:inline>
+              </w:drawing>
+            </w:r>
+          </w:p>
+          <w:p>
+            <w:pPr>
+              <w:pStyle w:val="Caption"/>
+            </w:pPr>
+            <w:r>
+              <w:t xml:space="preserve">Figure </w:t>
+            </w:r>
+            <w:r>
+              <w:fldChar w:fldCharType="begin"/>
+            </w:r>
+            <w:r>
+              <w:instrText xml:space="preserve"> SEQ Figure \* ARABIC </w:instrText>
+            </w:r>
+            <w:r>
+              <w:fldChar w:fldCharType="separate"/>
+            </w:r>
+            <w:r>
+              <w:rPr>
+                <w:noProof/>
+              </w:rPr>
+              <w:t>5</w:t>
+            </w:r>
+            <w:r>
+              <w:fldChar w:fldCharType="end"/>
+            </w:r>
+            <w:r>
+              <w:t>.1: Data being read from satellites</w:t>
+            </w:r>
+          </w:p>
+        </w:tc>
+      </w:tr>
+      <w:tr>
+        <w:tc>
+          <w:tcPr>
+            <w:tcW w:w="15646" w:type="dxa"/>
+          </w:tcPr>
+          <w:p>
+            <w:pPr>
+              <w:keepNext/>
+            </w:pPr>
+            <w:r>
+              <w:rPr>
+                <w:noProof/>
+                <w:lang w:eastAsia="en-CA"/>
+              </w:rPr>
+              <w:lastRenderedPageBreak/>
+              <w:drawing>
+                <wp:inline distT="0" distB="0" distL="0" distR="0" wp14:anchorId="5F5E5A5A" wp14:editId="41BD2A07">
+                  <wp:extent cx="7696835" cy="4420870"/>
+                  <wp:effectExtent l="0" t="0" r="0" b="0"/>
+                  <wp:docPr id="6" name="Picture 6" descr="https://sc-cdn.scaleengine.net/i/05d73a15dacc11bd872186541370b90f.png"/>
+                  <wp:cNvGraphicFramePr>
+                    <a:graphicFrameLocks xmlns:a="http://schemas.openxmlformats.org/drawingml/2006/main" noChangeAspect="1"/>
+                  </wp:cNvGraphicFramePr>
+                  <a:graphic xmlns:a="http://schemas.openxmlformats.org/drawingml/2006/main">
+                    <a:graphicData uri="http://schemas.openxmlformats.org/drawingml/2006/picture">
+                      <pic:pic xmlns:pic="http://schemas.openxmlformats.org/drawingml/2006/picture">
+                        <pic:nvPicPr>
+                          <pic:cNvPr id="0" name="Picture 11" descr="https://sc-cdn.scaleengine.net/i/05d73a15dacc11bd872186541370b90f.png"/>
+                          <pic:cNvPicPr>
+                            <a:picLocks noChangeAspect="1" noChangeArrowheads="1"/>
+                          </pic:cNvPicPr>
+                        </pic:nvPicPr>
+                        <pic:blipFill>
+                          <a:blip r:embed="rId14">
+                            <a:extLst>
+                              <a:ext uri="{28A0092B-C50C-407E-A947-70E740481C1C}">
+                                <a14:useLocalDpi xmlns:a14="http://schemas.microsoft.com/office/drawing/2010/main" val="0"/>
+                              </a:ext>
+                            </a:extLst>
+                          </a:blip>
+                          <a:srcRect/>
+                          <a:stretch>
+                            <a:fillRect/>
+                          </a:stretch>
+                        </pic:blipFill>
+                        <pic:spPr bwMode="auto">
+                          <a:xfrm>
+                            <a:off x="0" y="0"/>
+                            <a:ext cx="7696835" cy="4420870"/>
+                          </a:xfrm>
+                          <a:prstGeom prst="rect">
+                            <a:avLst/>
+                          </a:prstGeom>
+                          <a:noFill/>
+                          <a:ln>
+                            <a:noFill/>
+                          </a:ln>
+                        </pic:spPr>
+                      </pic:pic>
+                    </a:graphicData>
+                  </a:graphic>
+                </wp:inline>
+              </w:drawing>
+            </w:r>
+          </w:p>
+          <w:p>
+            <w:pPr>
+              <w:pStyle w:val="Caption"/>
+            </w:pPr>
+            <w:r>
+              <w:t>Figure 5.2: Comparison with CGPS output</w:t>
+            </w:r>
+          </w:p>
+        </w:tc>
+      </w:tr>
+      <w:tr>
+        <w:tc>
+          <w:tcPr>
+            <w:tcW w:w="15646" w:type="dxa"/>
+          </w:tcPr>
+          <w:p>
+            <w:pPr>
+              <w:keepNext/>
+            </w:pPr>
+            <w:r>
+              <w:rPr>
+                <w:noProof/>
+                <w:lang w:eastAsia="en-CA"/>
+              </w:rPr>
+              <w:lastRenderedPageBreak/>
+              <w:drawing>
+                <wp:inline distT="0" distB="0" distL="0" distR="0" wp14:anchorId="110227A3" wp14:editId="1AB74A92">
+                  <wp:extent cx="7696835" cy="4420870"/>
+                  <wp:effectExtent l="0" t="0" r="0" b="0"/>
+                  <wp:docPr id="8" name="Picture 8" descr="https://sc-cdn.scaleengine.net/i/33d41888f68e6e5883c0602aff7992fb.png"/>
+                  <wp:cNvGraphicFramePr>
+                    <a:graphicFrameLocks xmlns:a="http://schemas.openxmlformats.org/drawingml/2006/main" noChangeAspect="1"/>
+                  </wp:cNvGraphicFramePr>
+                  <a:graphic xmlns:a="http://schemas.openxmlformats.org/drawingml/2006/main">
+                    <a:graphicData uri="http://schemas.openxmlformats.org/drawingml/2006/picture">
+                      <pic:pic xmlns:pic="http://schemas.openxmlformats.org/drawingml/2006/picture">
+                        <pic:nvPicPr>
+                          <pic:cNvPr id="0" name="Picture 3" descr="https://sc-cdn.scaleengine.net/i/33d41888f68e6e5883c0602aff7992fb.png"/>
+                          <pic:cNvPicPr>
+                            <a:picLocks noChangeAspect="1" noChangeArrowheads="1"/>
+                          </pic:cNvPicPr>
+                        </pic:nvPicPr>
+                        <pic:blipFill>
+                          <a:blip r:embed="rId10">
+                            <a:extLst>
+                              <a:ext uri="{28A0092B-C50C-407E-A947-70E740481C1C}">
+                                <a14:useLocalDpi xmlns:a14="http://schemas.microsoft.com/office/drawing/2010/main" val="0"/>
+                              </a:ext>
+                            </a:extLst>
+                          </a:blip>
+                          <a:srcRect/>
+                          <a:stretch>
+                            <a:fillRect/>
+                          </a:stretch>
+                        </pic:blipFill>
+                        <pic:spPr bwMode="auto">
+                          <a:xfrm>
+                            <a:off x="0" y="0"/>
+                            <a:ext cx="7696835" cy="4420870"/>
+                          </a:xfrm>
+                          <a:prstGeom prst="rect">
+                            <a:avLst/>
+                          </a:prstGeom>
+                          <a:noFill/>
+                          <a:ln>
+                            <a:noFill/>
+                          </a:ln>
+                        </pic:spPr>
+                      </pic:pic>
+                    </a:graphicData>
+                  </a:graphic>
+                </wp:inline>
+              </w:drawing>
+            </w:r>
+          </w:p>
+          <w:p>
+            <w:pPr>
+              <w:pStyle w:val="Caption"/>
+            </w:pPr>
+            <w:r>
+              <w:t>Figure 6: Dongle removed during operation</w:t>
+            </w:r>
+          </w:p>
+        </w:tc>
+      </w:tr>
+      <w:tr>
+        <w:tc>
+          <w:tcPr>
+            <w:tcW w:w="15646" w:type="dxa"/>
+          </w:tcPr>
+          <w:p>
+            <w:pPr>
+              <w:keepNext/>
+            </w:pPr>
+            <w:r>
+              <w:rPr>
+                <w:noProof/>
+                <w:lang w:eastAsia="en-CA"/>
+              </w:rPr>
+              <w:lastRenderedPageBreak/>
+              <w:drawing>
+                <wp:inline distT="0" distB="0" distL="0" distR="0" wp14:anchorId="04B478EB" wp14:editId="1A8F737D">
+                  <wp:extent cx="7696835" cy="4420870"/>
+                  <wp:effectExtent l="0" t="0" r="0" b="0"/>
+                  <wp:docPr id="9" name="Picture 9" descr="https://sc-cdn.scaleengine.net/i/c4ecf83424318ec3dc67e32295f435ba.png"/>
+                  <wp:cNvGraphicFramePr>
+                    <a:graphicFrameLocks xmlns:a="http://schemas.openxmlformats.org/drawingml/2006/main" noChangeAspect="1"/>
+                  </wp:cNvGraphicFramePr>
+                  <a:graphic xmlns:a="http://schemas.openxmlformats.org/drawingml/2006/main">
+                    <a:graphicData uri="http://schemas.openxmlformats.org/drawingml/2006/picture">
+                      <pic:pic xmlns:pic="http://schemas.openxmlformats.org/drawingml/2006/picture">
+                        <pic:nvPicPr>
+                          <pic:cNvPr id="0" name="Picture 18" descr="https://sc-cdn.scaleengine.net/i/c4ecf83424318ec3dc67e32295f435ba.png"/>
+                          <pic:cNvPicPr>
+                            <a:picLocks noChangeAspect="1" noChangeArrowheads="1"/>
+                          </pic:cNvPicPr>
+                        </pic:nvPicPr>
+                        <pic:blipFill>
+                          <a:blip r:embed="rId15">
+                            <a:extLst>
+                              <a:ext uri="{28A0092B-C50C-407E-A947-70E740481C1C}">
+                                <a14:useLocalDpi xmlns:a14="http://schemas.microsoft.com/office/drawing/2010/main" val="0"/>
+                              </a:ext>
+                            </a:extLst>
+                          </a:blip>
+                          <a:srcRect/>
+                          <a:stretch>
+                            <a:fillRect/>
+                          </a:stretch>
+                        </pic:blipFill>
+                        <pic:spPr bwMode="auto">
+                          <a:xfrm>
+                            <a:off x="0" y="0"/>
+                            <a:ext cx="7696835" cy="4420870"/>
+                          </a:xfrm>
+                          <a:prstGeom prst="rect">
+                            <a:avLst/>
+                          </a:prstGeom>
+                          <a:noFill/>
+                          <a:ln>
+                            <a:noFill/>
+                          </a:ln>
+                        </pic:spPr>
+                      </pic:pic>
+                    </a:graphicData>
+                  </a:graphic>
+                </wp:inline>
+              </w:drawing>
+            </w:r>
+          </w:p>
+          <w:p>
+            <w:pPr>
+              <w:pStyle w:val="Caption"/>
+            </w:pPr>
+            <w:r>
+              <w:t>Figure 7: GPSD stopped during operation</w:t>
+            </w:r>
           </w:p>
         </w:tc>
       </w:tr>
     </w:tbl>
     <w:p/>
     <w:sectPr>
-      <w:headerReference w:type="default" r:id="rId9"/>
+      <w:headerReference w:type="default" r:id="rId16"/>
       <w:pgSz w:w="12240" w:h="15840"/>
       <w:pgMar w:top="1440" w:right="1440" w:bottom="1440" w:left="1440" w:header="708" w:footer="708" w:gutter="0"/>
       <w:cols w:space="708"/>
@@ -1033,6 +1771,55 @@
       <w:contextualSpacing/>
     </w:pPr>
   </w:style>
+  <w:style w:type="paragraph" w:styleId="BalloonText">
+    <w:name w:val="Balloon Text"/>
+    <w:basedOn w:val="Normal"/>
+    <w:link w:val="BalloonTextChar"/>
+    <w:uiPriority w:val="99"/>
+    <w:semiHidden/>
+    <w:unhideWhenUsed/>
+    <w:rsid w:val="006167CC"/>
+    <w:pPr>
+      <w:spacing w:after="0" w:line="240" w:lineRule="auto"/>
+    </w:pPr>
+    <w:rPr>
+      <w:rFonts w:ascii="Tahoma" w:hAnsi="Tahoma" w:cs="Tahoma"/>
+      <w:sz w:val="16"/>
+      <w:szCs w:val="16"/>
+    </w:rPr>
+  </w:style>
+  <w:style w:type="character" w:customStyle="1" w:styleId="BalloonTextChar">
+    <w:name w:val="Balloon Text Char"/>
+    <w:basedOn w:val="DefaultParagraphFont"/>
+    <w:link w:val="BalloonText"/>
+    <w:uiPriority w:val="99"/>
+    <w:semiHidden/>
+    <w:rsid w:val="006167CC"/>
+    <w:rPr>
+      <w:rFonts w:ascii="Tahoma" w:hAnsi="Tahoma" w:cs="Tahoma"/>
+      <w:sz w:val="16"/>
+      <w:szCs w:val="16"/>
+    </w:rPr>
+  </w:style>
+  <w:style w:type="paragraph" w:styleId="Caption">
+    <w:name w:val="caption"/>
+    <w:basedOn w:val="Normal"/>
+    <w:next w:val="Normal"/>
+    <w:uiPriority w:val="35"/>
+    <w:unhideWhenUsed/>
+    <w:qFormat/>
+    <w:rsid w:val="006167CC"/>
+    <w:pPr>
+      <w:spacing w:line="240" w:lineRule="auto"/>
+    </w:pPr>
+    <w:rPr>
+      <w:b/>
+      <w:bCs/>
+      <w:color w:val="4F81BD" w:themeColor="accent1"/>
+      <w:sz w:val="18"/>
+      <w:szCs w:val="18"/>
+    </w:rPr>
+  </w:style>
 </w:styles>
 </file>
 
@@ -1373,6 +2160,55 @@
       <w:ind w:left="720"/>
       <w:contextualSpacing/>
     </w:pPr>
+  </w:style>
+  <w:style w:type="paragraph" w:styleId="BalloonText">
+    <w:name w:val="Balloon Text"/>
+    <w:basedOn w:val="Normal"/>
+    <w:link w:val="BalloonTextChar"/>
+    <w:uiPriority w:val="99"/>
+    <w:semiHidden/>
+    <w:unhideWhenUsed/>
+    <w:rsid w:val="006167CC"/>
+    <w:pPr>
+      <w:spacing w:after="0" w:line="240" w:lineRule="auto"/>
+    </w:pPr>
+    <w:rPr>
+      <w:rFonts w:ascii="Tahoma" w:hAnsi="Tahoma" w:cs="Tahoma"/>
+      <w:sz w:val="16"/>
+      <w:szCs w:val="16"/>
+    </w:rPr>
+  </w:style>
+  <w:style w:type="character" w:customStyle="1" w:styleId="BalloonTextChar">
+    <w:name w:val="Balloon Text Char"/>
+    <w:basedOn w:val="DefaultParagraphFont"/>
+    <w:link w:val="BalloonText"/>
+    <w:uiPriority w:val="99"/>
+    <w:semiHidden/>
+    <w:rsid w:val="006167CC"/>
+    <w:rPr>
+      <w:rFonts w:ascii="Tahoma" w:hAnsi="Tahoma" w:cs="Tahoma"/>
+      <w:sz w:val="16"/>
+      <w:szCs w:val="16"/>
+    </w:rPr>
+  </w:style>
+  <w:style w:type="paragraph" w:styleId="Caption">
+    <w:name w:val="caption"/>
+    <w:basedOn w:val="Normal"/>
+    <w:next w:val="Normal"/>
+    <w:uiPriority w:val="35"/>
+    <w:unhideWhenUsed/>
+    <w:qFormat/>
+    <w:rsid w:val="006167CC"/>
+    <w:pPr>
+      <w:spacing w:line="240" w:lineRule="auto"/>
+    </w:pPr>
+    <w:rPr>
+      <w:b/>
+      <w:bCs/>
+      <w:color w:val="4F81BD" w:themeColor="accent1"/>
+      <w:sz w:val="18"/>
+      <w:szCs w:val="18"/>
+    </w:rPr>
   </w:style>
 </w:styles>
 </file>
@@ -1667,7 +2503,7 @@
 </file>
 
 <file path=customXml/itemProps1.xml><?xml version="1.0" encoding="utf-8"?>
-<ds:datastoreItem xmlns:ds="http://schemas.openxmlformats.org/officeDocument/2006/customXml" ds:itemID="{B51337D2-A279-4036-9389-49D4F57D2830}">
+<ds:datastoreItem xmlns:ds="http://schemas.openxmlformats.org/officeDocument/2006/customXml" ds:itemID="{06F5AD19-DF9D-43C6-9F32-2231935471D4}">
   <ds:schemaRefs>
     <ds:schemaRef ds:uri="http://schemas.openxmlformats.org/officeDocument/2006/bibliography"/>
   </ds:schemaRefs>

</xml_diff>